<commit_message>
Full re-commit to add assignment 5
</commit_message>
<xml_diff>
--- a/assignments/assignment-three/requirementsWord.docx
+++ b/assignments/assignment-three/requirementsWord.docx
@@ -4,13 +4,8 @@
   <w:body>
     <w:p>
       <w:r>
-        <w:t xml:space="preserve">Nick </w:t>
-      </w:r>
-      <w:proofErr w:type="spellStart"/>
-      <w:r>
-        <w:t>Allegretti</w:t>
-      </w:r>
-      <w:proofErr w:type="spellEnd"/>
+        <w:t>Nick Allegretti</w:t>
+      </w:r>
     </w:p>
     <w:p>
       <w:r>
@@ -55,8 +50,6 @@
         </w:rPr>
         <w:br w:type="page"/>
       </w:r>
-      <w:bookmarkStart w:id="0" w:name="_GoBack"/>
-      <w:bookmarkEnd w:id="0"/>
     </w:p>
     <w:p>
       <w:pPr>
@@ -827,40 +820,28 @@
         </w:numPr>
       </w:pPr>
       <w:r>
-        <w:t xml:space="preserve">Staff’s new assigned </w:t>
-      </w:r>
-      <w:r>
-        <w:t>section</w:t>
-      </w:r>
-      <w:r>
-        <w:t xml:space="preserve"> ID</w:t>
-      </w:r>
-      <w:r>
-        <w:tab/>
-      </w:r>
-      <w:r>
-        <w:rPr>
-          <w:color w:val="70AD47" w:themeColor="accent6"/>
-        </w:rPr>
-        <w:t>//Required Input</w:t>
-      </w:r>
-    </w:p>
-    <w:p>
-      <w:pPr>
-        <w:pStyle w:val="ListParagraph"/>
-        <w:numPr>
-          <w:ilvl w:val="0"/>
-          <w:numId w:val="1"/>
-        </w:numPr>
-      </w:pPr>
-      <w:r>
-        <w:t xml:space="preserve">View students in </w:t>
-      </w:r>
-      <w:r>
-        <w:t>course</w:t>
-      </w:r>
-      <w:r>
-        <w:t>:</w:t>
+        <w:t>Staff’s new assigned section ID</w:t>
+      </w:r>
+      <w:r>
+        <w:tab/>
+      </w:r>
+      <w:r>
+        <w:rPr>
+          <w:color w:val="70AD47" w:themeColor="accent6"/>
+        </w:rPr>
+        <w:t>//Required Input</w:t>
+      </w:r>
+    </w:p>
+    <w:p>
+      <w:pPr>
+        <w:pStyle w:val="ListParagraph"/>
+        <w:numPr>
+          <w:ilvl w:val="0"/>
+          <w:numId w:val="1"/>
+        </w:numPr>
+      </w:pPr>
+      <w:r>
+        <w:t>View students in course:</w:t>
       </w:r>
     </w:p>
     <w:p>
@@ -1652,6 +1633,104 @@
     </w:p>
     <w:p>
       <w:pPr>
+        <w:pStyle w:val="ListParagraph"/>
+        <w:numPr>
+          <w:ilvl w:val="0"/>
+          <w:numId w:val="1"/>
+        </w:numPr>
+      </w:pPr>
+      <w:r>
+        <w:t xml:space="preserve">Message Student/ </w:t>
+      </w:r>
+      <w:r>
+        <w:t>Staff</w:t>
+      </w:r>
+      <w:r>
+        <w:t>:</w:t>
+      </w:r>
+    </w:p>
+    <w:p>
+      <w:pPr>
+        <w:pStyle w:val="ListParagraph"/>
+        <w:numPr>
+          <w:ilvl w:val="1"/>
+          <w:numId w:val="1"/>
+        </w:numPr>
+      </w:pPr>
+      <w:r>
+        <w:t>Student ID/ Staff ID</w:t>
+      </w:r>
+      <w:r>
+        <w:tab/>
+      </w:r>
+      <w:r>
+        <w:rPr>
+          <w:color w:val="70AD47" w:themeColor="accent6"/>
+        </w:rPr>
+        <w:t>//Required Input</w:t>
+      </w:r>
+    </w:p>
+    <w:p>
+      <w:pPr>
+        <w:pStyle w:val="ListParagraph"/>
+        <w:numPr>
+          <w:ilvl w:val="1"/>
+          <w:numId w:val="1"/>
+        </w:numPr>
+        <w:rPr>
+          <w:color w:val="70AD47" w:themeColor="accent6"/>
+        </w:rPr>
+      </w:pPr>
+      <w:r>
+        <w:t>Message Content</w:t>
+      </w:r>
+      <w:r>
+        <w:tab/>
+      </w:r>
+      <w:r>
+        <w:rPr>
+          <w:color w:val="70AD47" w:themeColor="accent6"/>
+        </w:rPr>
+        <w:t>//Required Input</w:t>
+      </w:r>
+    </w:p>
+    <w:p>
+      <w:pPr>
+        <w:pStyle w:val="ListParagraph"/>
+        <w:numPr>
+          <w:ilvl w:val="0"/>
+          <w:numId w:val="1"/>
+        </w:numPr>
+      </w:pPr>
+      <w:r>
+        <w:t>View Messages:</w:t>
+      </w:r>
+    </w:p>
+    <w:p>
+      <w:pPr>
+        <w:pStyle w:val="ListParagraph"/>
+        <w:numPr>
+          <w:ilvl w:val="1"/>
+          <w:numId w:val="1"/>
+        </w:numPr>
+      </w:pPr>
+      <w:r>
+        <w:t>List of messages sent to user ID</w:t>
+      </w:r>
+      <w:r>
+        <w:tab/>
+      </w:r>
+      <w:bookmarkStart w:id="0" w:name="_GoBack"/>
+      <w:bookmarkEnd w:id="0"/>
+      <w:r>
+        <w:rPr>
+          <w:color w:val="FFC000"/>
+        </w:rPr>
+        <w:t>//Output/Print</w:t>
+      </w:r>
+    </w:p>
+    <w:p>
+      <w:pPr>
         <w:ind w:left="1440"/>
       </w:pPr>
     </w:p>
@@ -1987,7 +2066,93 @@
         <w:t>//Output/Print</w:t>
       </w:r>
     </w:p>
-    <w:p/>
+    <w:p>
+      <w:pPr>
+        <w:pStyle w:val="ListParagraph"/>
+        <w:numPr>
+          <w:ilvl w:val="0"/>
+          <w:numId w:val="1"/>
+        </w:numPr>
+      </w:pPr>
+      <w:r>
+        <w:t>Message Student/Other Staff/Professor:</w:t>
+      </w:r>
+    </w:p>
+    <w:p>
+      <w:pPr>
+        <w:pStyle w:val="ListParagraph"/>
+        <w:numPr>
+          <w:ilvl w:val="1"/>
+          <w:numId w:val="1"/>
+        </w:numPr>
+      </w:pPr>
+      <w:r>
+        <w:t>Student ID/ Staff ID/ Professor ID</w:t>
+      </w:r>
+      <w:r>
+        <w:tab/>
+      </w:r>
+      <w:r>
+        <w:rPr>
+          <w:color w:val="70AD47" w:themeColor="accent6"/>
+        </w:rPr>
+        <w:t>//Required Input</w:t>
+      </w:r>
+    </w:p>
+    <w:p>
+      <w:pPr>
+        <w:pStyle w:val="ListParagraph"/>
+        <w:numPr>
+          <w:ilvl w:val="1"/>
+          <w:numId w:val="1"/>
+        </w:numPr>
+      </w:pPr>
+      <w:r>
+        <w:t>Message Content</w:t>
+      </w:r>
+      <w:r>
+        <w:tab/>
+      </w:r>
+      <w:r>
+        <w:rPr>
+          <w:color w:val="70AD47" w:themeColor="accent6"/>
+        </w:rPr>
+        <w:t>//Required Input</w:t>
+      </w:r>
+    </w:p>
+    <w:p>
+      <w:pPr>
+        <w:pStyle w:val="ListParagraph"/>
+        <w:numPr>
+          <w:ilvl w:val="0"/>
+          <w:numId w:val="1"/>
+        </w:numPr>
+      </w:pPr>
+      <w:r>
+        <w:t>View Messages:</w:t>
+      </w:r>
+    </w:p>
+    <w:p>
+      <w:pPr>
+        <w:pStyle w:val="ListParagraph"/>
+        <w:numPr>
+          <w:ilvl w:val="1"/>
+          <w:numId w:val="1"/>
+        </w:numPr>
+      </w:pPr>
+      <w:r>
+        <w:t>List of messages sent to user ID</w:t>
+      </w:r>
+      <w:r>
+        <w:tab/>
+      </w:r>
+      <w:r>
+        <w:rPr>
+          <w:color w:val="FFC000"/>
+        </w:rPr>
+        <w:t>//Output/Print</w:t>
+      </w:r>
+    </w:p>
     <w:p>
       <w:pPr>
         <w:ind w:left="720"/>
@@ -2134,6 +2299,7 @@
         </w:numPr>
       </w:pPr>
       <w:r>
+        <w:lastRenderedPageBreak/>
         <w:t>New Assignment submission entity</w:t>
       </w:r>
       <w:r>
@@ -2148,7 +2314,11 @@
     </w:p>
     <w:p>
       <w:pPr>
-        <w:ind w:left="1440"/>
+        <w:pStyle w:val="ListParagraph"/>
+        <w:numPr>
+          <w:ilvl w:val="0"/>
+          <w:numId w:val="1"/>
+        </w:numPr>
       </w:pPr>
       <w:r>
         <w:t>View student submission:</w:t>
@@ -2219,7 +2389,11 @@
     </w:p>
     <w:p>
       <w:pPr>
-        <w:ind w:left="1440"/>
+        <w:pStyle w:val="ListParagraph"/>
+        <w:numPr>
+          <w:ilvl w:val="0"/>
+          <w:numId w:val="1"/>
+        </w:numPr>
       </w:pPr>
       <w:r>
         <w:t>View Grades</w:t>
@@ -2234,7 +2408,6 @@
         </w:numPr>
       </w:pPr>
       <w:r>
-        <w:lastRenderedPageBreak/>
         <w:t>Course ID</w:t>
       </w:r>
       <w:r>
@@ -2257,6 +2430,95 @@
       </w:pPr>
       <w:r>
         <w:t>List submission entity grades</w:t>
+      </w:r>
+      <w:r>
+        <w:tab/>
+      </w:r>
+      <w:r>
+        <w:rPr>
+          <w:color w:val="FFC000"/>
+        </w:rPr>
+        <w:t>//Output/Print</w:t>
+      </w:r>
+    </w:p>
+    <w:p>
+      <w:pPr>
+        <w:pStyle w:val="ListParagraph"/>
+        <w:numPr>
+          <w:ilvl w:val="0"/>
+          <w:numId w:val="1"/>
+        </w:numPr>
+      </w:pPr>
+      <w:r>
+        <w:t xml:space="preserve">Message </w:t>
+      </w:r>
+      <w:r>
+        <w:t>Staff</w:t>
+      </w:r>
+      <w:r>
+        <w:t>:</w:t>
+      </w:r>
+    </w:p>
+    <w:p>
+      <w:pPr>
+        <w:pStyle w:val="ListParagraph"/>
+        <w:numPr>
+          <w:ilvl w:val="1"/>
+          <w:numId w:val="1"/>
+        </w:numPr>
+      </w:pPr>
+      <w:r>
+        <w:t>Staff ID</w:t>
+      </w:r>
+      <w:r>
+        <w:tab/>
+      </w:r>
+      <w:r>
+        <w:rPr>
+          <w:color w:val="70AD47" w:themeColor="accent6"/>
+        </w:rPr>
+        <w:t>//Required Input</w:t>
+      </w:r>
+    </w:p>
+    <w:p>
+      <w:pPr>
+        <w:pStyle w:val="ListParagraph"/>
+        <w:numPr>
+          <w:ilvl w:val="1"/>
+          <w:numId w:val="1"/>
+        </w:numPr>
+      </w:pPr>
+      <w:r>
+        <w:t>Message Content</w:t>
+      </w:r>
+      <w:r>
+        <w:tab/>
+      </w:r>
+      <w:r>
+        <w:rPr>
+          <w:color w:val="70AD47" w:themeColor="accent6"/>
+        </w:rPr>
+        <w:t>//Required Input</w:t>
+      </w:r>
+    </w:p>
+    <w:p>
+      <w:pPr>
+        <w:pStyle w:val="ListParagraph"/>
+        <w:numPr>
+          <w:ilvl w:val="0"/>
+          <w:numId w:val="1"/>
+        </w:numPr>
+      </w:pPr>
+      <w:r>
+        <w:t>View Messages:</w:t>
+      </w:r>
+    </w:p>
+    <w:p>
+      <w:pPr>
+        <w:ind w:left="2160"/>
+      </w:pPr>
+      <w:r>
+        <w:t>List of messages sent to user ID</w:t>
       </w:r>
       <w:r>
         <w:tab/>
@@ -2299,7 +2561,28 @@
         </w:numPr>
       </w:pPr>
       <w:r>
-        <w:t>Database required to store user information and submissions</w:t>
+        <w:t xml:space="preserve">Database required </w:t>
+      </w:r>
+      <w:r>
+        <w:t xml:space="preserve">to store user information, assignments, </w:t>
+      </w:r>
+      <w:r>
+        <w:t>submissions</w:t>
+      </w:r>
+      <w:r>
+        <w:t xml:space="preserve"> and messages.</w:t>
+      </w:r>
+    </w:p>
+    <w:p>
+      <w:pPr>
+        <w:pStyle w:val="ListParagraph"/>
+        <w:numPr>
+          <w:ilvl w:val="0"/>
+          <w:numId w:val="2"/>
+        </w:numPr>
+      </w:pPr>
+      <w:r>
+        <w:t>System clock to record submission dates and times</w:t>
       </w:r>
     </w:p>
     <w:p>
@@ -2350,7 +2633,7 @@
   <w:abstractNum w:abstractNumId="0" w15:restartNumberingAfterBreak="0">
     <w:nsid w:val="20215A0F"/>
     <w:multiLevelType w:val="hybridMultilevel"/>
-    <w:tmpl w:val="F6E6931A"/>
+    <w:tmpl w:val="34807A6C"/>
     <w:lvl w:ilvl="0" w:tplc="D82CC840">
       <w:numFmt w:val="bullet"/>
       <w:lvlText w:val=""/>
@@ -2362,7 +2645,7 @@
         <w:rFonts w:ascii="Symbol" w:eastAsiaTheme="minorHAnsi" w:hAnsi="Symbol" w:cstheme="minorBidi" w:hint="default"/>
       </w:rPr>
     </w:lvl>
-    <w:lvl w:ilvl="1" w:tplc="04090003">
+    <w:lvl w:ilvl="1" w:tplc="1A2C5A58">
       <w:start w:val="1"/>
       <w:numFmt w:val="bullet"/>
       <w:lvlText w:val="o"/>
@@ -2372,6 +2655,7 @@
       </w:pPr>
       <w:rPr>
         <w:rFonts w:ascii="Courier New" w:hAnsi="Courier New" w:cs="Courier New" w:hint="default"/>
+        <w:color w:val="auto"/>
       </w:rPr>
     </w:lvl>
     <w:lvl w:ilvl="2" w:tplc="04090005">
@@ -2977,6 +3261,7 @@
   <w:style w:type="character" w:default="1" w:styleId="DefaultParagraphFont">
     <w:name w:val="Default Paragraph Font"/>
     <w:uiPriority w:val="1"/>
+    <w:semiHidden/>
     <w:unhideWhenUsed/>
   </w:style>
   <w:style w:type="table" w:default="1" w:styleId="TableNormal">

</xml_diff>